<commit_message>
LAB SE destinations Map
</commit_message>
<xml_diff>
--- a/Docs/SJMS/SJMS-JIRA.docx
+++ b/Docs/SJMS/SJMS-JIRA.docx
@@ -14,6 +14,63 @@
           <w:b/>
           <w:lang w:val="et-EE"/>
         </w:rPr>
+        <w:t>Slides:</w:t>
+      </w:r>
+      <w:bookmarkStart w:id="0" w:name="_GoBack"/>
+      <w:bookmarkEnd w:id="0"/>
+      <w:r>
+        <w:rPr>
+          <w:b/>
+          <w:lang w:val="et-EE"/>
+        </w:rPr>
+        <w:br/>
+      </w:r>
+      <w:r>
+        <w:rPr>
+          <w:lang w:val="et-EE"/>
+        </w:rPr>
+        <w:t>JMS</w:t>
+      </w:r>
+      <w:r>
+        <w:rPr>
+          <w:lang w:val="et-EE"/>
+        </w:rPr>
+        <w:br/>
+        <w:t>SJMS</w:t>
+      </w:r>
+      <w:r>
+        <w:rPr>
+          <w:lang w:val="et-EE"/>
+        </w:rPr>
+        <w:br/>
+        <w:t>ActiveMQ</w:t>
+      </w:r>
+      <w:r>
+        <w:rPr>
+          <w:b/>
+          <w:lang w:val="et-EE"/>
+        </w:rPr>
+        <w:br/>
+      </w:r>
+      <w:r>
+        <w:rPr>
+          <w:b/>
+          <w:lang w:val="et-EE"/>
+        </w:rPr>
+        <w:br/>
+      </w:r>
+      <w:r>
+        <w:rPr>
+          <w:b/>
+          <w:lang w:val="et-EE"/>
+        </w:rPr>
+        <w:br/>
+      </w:r>
+      <w:r>
+        <w:rPr>
+          <w:b/>
+          <w:lang w:val="et-EE"/>
+        </w:rPr>
         <w:t>SJMS</w:t>
       </w:r>
       <w:r>
@@ -657,6 +714,7 @@
           <w:highlight w:val="green"/>
           <w:lang w:val="et-EE"/>
         </w:rPr>
+        <w:lastRenderedPageBreak/>
         <w:t>Xml ListenerAdapter</w:t>
       </w:r>
     </w:p>
@@ -779,15 +837,43 @@
           <w:numId w:val="2"/>
         </w:numPr>
         <w:rPr>
-          <w:lang w:val="et-EE"/>
-        </w:rPr>
-      </w:pPr>
-      <w:r>
-        <w:rPr>
-          <w:lang w:val="et-EE"/>
-        </w:rPr>
-        <w:lastRenderedPageBreak/>
+          <w:highlight w:val="green"/>
+          <w:lang w:val="et-EE"/>
+        </w:rPr>
+      </w:pPr>
+      <w:r>
+        <w:rPr>
+          <w:highlight w:val="green"/>
+          <w:lang w:val="et-EE"/>
+        </w:rPr>
         <w:t>Ottimizzazioni (thread pool)</w:t>
+      </w:r>
+      <w:r>
+        <w:rPr>
+          <w:highlight w:val="green"/>
+          <w:lang w:val="et-EE"/>
+        </w:rPr>
+        <w:t xml:space="preserve"> (Impl nel LAB)</w:t>
+      </w:r>
+    </w:p>
+    <w:p>
+      <w:pPr>
+        <w:pStyle w:val="ListParagraph"/>
+        <w:numPr>
+          <w:ilvl w:val="1"/>
+          <w:numId w:val="2"/>
+        </w:numPr>
+        <w:rPr>
+          <w:highlight w:val="green"/>
+          <w:lang w:val="et-EE"/>
+        </w:rPr>
+      </w:pPr>
+      <w:r>
+        <w:rPr>
+          <w:highlight w:val="green"/>
+          <w:lang w:val="et-EE"/>
+        </w:rPr>
+        <w:t>Dynamic Queue loaded from config (Map &lt;id&gt;,&lt;destName&gt;)</w:t>
       </w:r>
     </w:p>
     <w:p>
@@ -856,19 +942,7 @@
           <w:u w:val="none"/>
           <w:lang w:val="et-EE"/>
         </w:rPr>
-        <w:t xml:space="preserve"> Producer, </w:t>
-      </w:r>
-      <w:bookmarkStart w:id="0" w:name="_GoBack"/>
-      <w:bookmarkEnd w:id="0"/>
-      <w:r>
-        <w:rPr>
-          <w:rStyle w:val="Hyperlink"/>
-          <w:color w:val="auto"/>
-          <w:highlight w:val="green"/>
-          <w:u w:val="none"/>
-          <w:lang w:val="et-EE"/>
-        </w:rPr>
-        <w:t>ED e Polling</w:t>
+        <w:t xml:space="preserve"> Producer, ED e Polling</w:t>
       </w:r>
     </w:p>
     <w:p>
@@ -910,17 +984,75 @@
       <w:r>
         <w:rPr>
           <w:b/>
+          <w:highlight w:val="green"/>
           <w:lang w:val="et-EE"/>
         </w:rPr>
         <w:t>StocksOrder (BORSA)</w:t>
+      </w:r>
+      <w:r>
+        <w:rPr>
+          <w:b/>
+          <w:lang w:val="et-EE"/>
+        </w:rPr>
+        <w:br/>
+      </w:r>
+      <w:r>
+        <w:rPr>
+          <w:b/>
+          <w:highlight w:val="green"/>
+          <w:lang w:val="et-EE"/>
+        </w:rPr>
+        <w:t>Starter</w:t>
+      </w:r>
+      <w:r>
+        <w:rPr>
+          <w:b/>
+          <w:highlight w:val="green"/>
+          <w:lang w:val="et-EE"/>
+        </w:rPr>
+        <w:br/>
+        <w:t>Basic</w:t>
+      </w:r>
+      <w:r>
+        <w:rPr>
+          <w:b/>
+          <w:highlight w:val="green"/>
+          <w:lang w:val="et-EE"/>
+        </w:rPr>
+        <w:br/>
+        <w:t>WithConnectionPool</w:t>
+      </w:r>
+      <w:r>
+        <w:rPr>
+          <w:b/>
+          <w:highlight w:val="green"/>
+          <w:lang w:val="et-EE"/>
+        </w:rPr>
+        <w:br/>
+        <w:t>WithDynamicQueues</w:t>
+      </w:r>
+      <w:r>
+        <w:rPr>
+          <w:b/>
+          <w:lang w:val="et-EE"/>
+        </w:rPr>
+        <w:br/>
       </w:r>
     </w:p>
     <w:p>
       <w:pPr>
         <w:rPr>
-          <w:lang w:val="et-EE"/>
-        </w:rPr>
-      </w:pPr>
+          <w:b/>
+          <w:lang w:val="et-EE"/>
+        </w:rPr>
+      </w:pPr>
+      <w:r>
+        <w:rPr>
+          <w:b/>
+          <w:lang w:val="et-EE"/>
+        </w:rPr>
+        <w:t>Slides per classi SJMS</w:t>
+      </w:r>
     </w:p>
     <w:p>
       <w:pPr>

</xml_diff>